<commit_message>
Updated karel handout to reference eclipse online instructions
</commit_message>
<xml_diff>
--- a/handouts-raw/03-using-karel-with-eclipse.docx
+++ b/handouts-raw/03-using-karel-with-eclipse.docx
@@ -104,10 +104,10 @@
         <w:pStyle w:val="Text"/>
       </w:pPr>
       <w:r>
-        <w:t>Once you have downloaded a copy of Eclipse as described in Handout #</w:t>
-      </w:r>
-      <w:r>
-        <w:t>5</w:t>
+        <w:t xml:space="preserve">Once you have downloaded a copy of Eclipse as described </w:t>
+      </w:r>
+      <w:r>
+        <w:t>on the course website</w:t>
       </w:r>
       <w:r>
         <w:t>, your next task is to understand how to write Karel programs using the Eclipse framework.</w:t>
@@ -178,8 +178,6 @@
       <w:r>
         <w:t xml:space="preserve">that linked </w:t>
       </w:r>
-      <w:bookmarkStart w:id="0" w:name="_GoBack"/>
-      <w:bookmarkEnd w:id="0"/>
       <w:r>
         <w:t>page, there will b</w:t>
       </w:r>
@@ -267,10 +265,10 @@
         <w:pStyle w:val="Text"/>
       </w:pPr>
       <w:r>
-        <w:t>From here, your next step is to start up Eclipse, which will bring up the Eclipse window shown on the last page of Handout #</w:t>
-      </w:r>
-      <w:r>
-        <w:t>5</w:t>
+        <w:t xml:space="preserve">From here, your next step is to start up Eclipse, which will bring up the window shown </w:t>
+      </w:r>
+      <w:r>
+        <w:t>at the end of the online Eclipse instructions</w:t>
       </w:r>
       <w:r>
         <w:t>. Find the small icon in the toolbar that looks like</w:t>
@@ -356,6 +354,8 @@
       <w:pPr>
         <w:pStyle w:val="Text"/>
       </w:pPr>
+      <w:bookmarkStart w:id="0" w:name="_GoBack"/>
+      <w:bookmarkEnd w:id="0"/>
       <w:r>
         <w:t xml:space="preserve">This button is the </w:t>
       </w:r>
@@ -1014,11 +1014,6 @@
       <w:r>
         <w:t xml:space="preserve"> section of the Eclipse screen:</w:t>
       </w:r>
-    </w:p>
-    <w:p>
-      <w:pPr>
-        <w:pStyle w:val="Separator"/>
-      </w:pPr>
     </w:p>
     <w:p>
       <w:pPr>
@@ -4509,7 +4504,7 @@
 </file>
 
 <file path=customXml/itemProps1.xml><?xml version="1.0" encoding="utf-8"?>
-<ds:datastoreItem xmlns:ds="http://schemas.openxmlformats.org/officeDocument/2006/customXml" ds:itemID="{E9395BAF-B9E7-CD4E-86D3-B0B3ACD499F2}">
+<ds:datastoreItem xmlns:ds="http://schemas.openxmlformats.org/officeDocument/2006/customXml" ds:itemID="{6B32F01E-77D0-864B-A5FA-B8B06C4516E1}">
   <ds:schemaRefs>
     <ds:schemaRef ds:uri="http://schemas.openxmlformats.org/officeDocument/2006/bibliography"/>
   </ds:schemaRefs>

</xml_diff>